<commit_message>
Mix config with server
</commit_message>
<xml_diff>
--- a/02.Design/Interface.docx
+++ b/02.Design/Interface.docx
@@ -663,7 +663,6 @@
             <w:pPr>
               <w:ind w:firstLineChars="0" w:firstLine="0"/>
               <w:rPr>
-                <w:rFonts w:hint="eastAsia"/>
                 <w:sz w:val="20"/>
                 <w:szCs w:val="20"/>
               </w:rPr>
@@ -709,8 +708,6 @@
               </w:rPr>
               <w:t xml:space="preserve">id: 1, </w:t>
             </w:r>
-            <w:bookmarkStart w:id="3" w:name="_GoBack"/>
-            <w:bookmarkEnd w:id="3"/>
             <w:r>
               <w:rPr>
                 <w:sz w:val="20"/>
@@ -1360,7 +1357,41 @@
     <w:p>
       <w:pPr>
         <w:ind w:firstLine="220"/>
+        <w:rPr>
+          <w:rFonts w:hint="eastAsia"/>
+        </w:rPr>
       </w:pPr>
+      <w:r>
+        <w:rPr>
+          <w:rFonts w:hint="eastAsia"/>
+        </w:rPr>
+        <w:t xml:space="preserve">Should change PostgreSQL port on local to </w:t>
+      </w:r>
+      <w:r>
+        <w:rPr>
+          <w:rFonts w:hint="eastAsia"/>
+        </w:rPr>
+        <w:t>3433 in</w:t>
+      </w:r>
+    </w:p>
+    <w:p>
+      <w:pPr>
+        <w:ind w:firstLine="220"/>
+      </w:pPr>
+      <w:r>
+        <w:t>C:\Program Files\PostgreSQL\9.5\data</w:t>
+      </w:r>
+      <w:r>
+        <w:rPr>
+          <w:rFonts w:hint="eastAsia"/>
+        </w:rPr>
+        <w:t>\</w:t>
+      </w:r>
+      <w:r>
+        <w:t>postgresql.conf</w:t>
+      </w:r>
+      <w:bookmarkStart w:id="3" w:name="_GoBack"/>
+      <w:bookmarkEnd w:id="3"/>
     </w:p>
     <w:sectPr>
       <w:footerReference w:type="default" r:id="rId11"/>
@@ -1430,7 +1461,7 @@
             <w:noProof/>
             <w:lang w:val="ja-JP"/>
           </w:rPr>
-          <w:t>1</w:t>
+          <w:t>2</w:t>
         </w:r>
         <w:r>
           <w:fldChar w:fldCharType="end"/>
@@ -3844,7 +3875,7 @@
 </file>
 
 <file path=customXml/itemProps1.xml><?xml version="1.0" encoding="utf-8"?>
-<ds:datastoreItem xmlns:ds="http://schemas.openxmlformats.org/officeDocument/2006/customXml" ds:itemID="{10B55615-E4A0-4334-8322-A74EB08CAC3F}">
+<ds:datastoreItem xmlns:ds="http://schemas.openxmlformats.org/officeDocument/2006/customXml" ds:itemID="{9D364737-3986-447E-92C9-B225D2C314A3}">
   <ds:schemaRefs>
     <ds:schemaRef ds:uri="http://schemas.openxmlformats.org/officeDocument/2006/bibliography"/>
   </ds:schemaRefs>

</xml_diff>

<commit_message>
Edit API url in Interface.docx
</commit_message>
<xml_diff>
--- a/02.Design/Interface.docx
+++ b/02.Design/Interface.docx
@@ -350,7 +350,9 @@
         </w:rPr>
         <w:t>Query the dict version number</w:t>
       </w:r>
+      <w:bookmarkStart w:id="2" w:name="_GoBack"/>
       <w:bookmarkEnd w:id="1"/>
+      <w:bookmarkEnd w:id="2"/>
     </w:p>
     <w:tbl>
       <w:tblPr>
@@ -399,7 +401,7 @@
                   <w:rStyle w:val="af8"/>
                   <w:rFonts w:hint="eastAsia"/>
                 </w:rPr>
-                <w:t>morecoweb/</w:t>
+                <w:t>/</w:t>
               </w:r>
               <w:r>
                 <w:rPr>
@@ -563,14 +565,14 @@
       <w:pPr>
         <w:pStyle w:val="2"/>
       </w:pPr>
-      <w:bookmarkStart w:id="2" w:name="_Toc455221248"/>
+      <w:bookmarkStart w:id="3" w:name="_Toc455221248"/>
       <w:r>
         <w:rPr>
           <w:rFonts w:hint="eastAsia"/>
         </w:rPr>
         <w:t>Query the dict data</w:t>
       </w:r>
-      <w:bookmarkEnd w:id="2"/>
+      <w:bookmarkEnd w:id="3"/>
     </w:p>
     <w:tbl>
       <w:tblPr>
@@ -619,7 +621,7 @@
                   <w:rStyle w:val="af8"/>
                   <w:rFonts w:hint="eastAsia"/>
                 </w:rPr>
-                <w:t>morecoweb/</w:t>
+                <w:t>/</w:t>
               </w:r>
               <w:r>
                 <w:rPr>
@@ -1357,9 +1359,6 @@
     <w:p>
       <w:pPr>
         <w:ind w:firstLine="220"/>
-        <w:rPr>
-          <w:rFonts w:hint="eastAsia"/>
-        </w:rPr>
       </w:pPr>
       <w:r>
         <w:rPr>
@@ -1390,8 +1389,6 @@
       <w:r>
         <w:t>postgresql.conf</w:t>
       </w:r>
-      <w:bookmarkStart w:id="3" w:name="_GoBack"/>
-      <w:bookmarkEnd w:id="3"/>
     </w:p>
     <w:sectPr>
       <w:footerReference w:type="default" r:id="rId11"/>
@@ -2131,7 +2128,6 @@
   <w:style w:type="character" w:default="1" w:styleId="a0">
     <w:name w:val="Default Paragraph Font"/>
     <w:uiPriority w:val="1"/>
-    <w:semiHidden/>
     <w:unhideWhenUsed/>
   </w:style>
   <w:style w:type="table" w:default="1" w:styleId="a1">
@@ -3057,7 +3053,6 @@
   <w:style w:type="character" w:default="1" w:styleId="a0">
     <w:name w:val="Default Paragraph Font"/>
     <w:uiPriority w:val="1"/>
-    <w:semiHidden/>
     <w:unhideWhenUsed/>
   </w:style>
   <w:style w:type="table" w:default="1" w:styleId="a1">
@@ -3875,7 +3870,7 @@
 </file>
 
 <file path=customXml/itemProps1.xml><?xml version="1.0" encoding="utf-8"?>
-<ds:datastoreItem xmlns:ds="http://schemas.openxmlformats.org/officeDocument/2006/customXml" ds:itemID="{9D364737-3986-447E-92C9-B225D2C314A3}">
+<ds:datastoreItem xmlns:ds="http://schemas.openxmlformats.org/officeDocument/2006/customXml" ds:itemID="{0F760693-0B15-4BC2-A0C9-A8D031E076C2}">
   <ds:schemaRefs>
     <ds:schemaRef ds:uri="http://schemas.openxmlformats.org/officeDocument/2006/bibliography"/>
   </ds:schemaRefs>

</xml_diff>